<commit_message>
02.04.2014 end of the day
- Create SQLite DB schema
- Create AdminView and SelectionView in project
- Create server mokup
- Finish timetable, playlist mokup
</commit_message>
<xml_diff>
--- a/doc/Documentation.docx
+++ b/doc/Documentation.docx
@@ -102,7 +102,6 @@
                 <w:dataBinding w:prefixMappings="xmlns:ns0='http://schemas.openxmlformats.org/package/2006/metadata/core-properties' xmlns:ns1='http://purl.org/dc/elements/1.1/'" w:xpath="/ns0:coreProperties[1]/ns1:title[1]" w:storeItemID="{6C3C8BC8-F283-45AE-878A-BAB7291924A1}"/>
                 <w:text/>
               </w:sdtPr>
-              <w:sdtEndPr/>
               <w:sdtContent>
                 <w:tc>
                   <w:tcPr>
@@ -157,7 +156,6 @@
                 <w:dataBinding w:prefixMappings="xmlns:ns0='http://schemas.openxmlformats.org/package/2006/metadata/core-properties' xmlns:ns1='http://purl.org/dc/elements/1.1/'" w:xpath="/ns0:coreProperties[1]/ns1:subject[1]" w:storeItemID="{6C3C8BC8-F283-45AE-878A-BAB7291924A1}"/>
                 <w:text/>
               </w:sdtPr>
-              <w:sdtEndPr/>
               <w:sdtContent>
                 <w:tc>
                   <w:tcPr>
@@ -225,7 +223,6 @@
                 <w:dataBinding w:prefixMappings="xmlns:ns0='http://schemas.openxmlformats.org/package/2006/metadata/core-properties' xmlns:ns1='http://purl.org/dc/elements/1.1/'" w:xpath="/ns0:coreProperties[1]/ns1:creator[1]" w:storeItemID="{6C3C8BC8-F283-45AE-878A-BAB7291924A1}"/>
                 <w:text/>
               </w:sdtPr>
-              <w:sdtEndPr/>
               <w:sdtContent>
                 <w:tc>
                   <w:tcPr>
@@ -294,7 +291,6 @@
                   <w:calendar w:val="gregorian"/>
                 </w:date>
               </w:sdtPr>
-              <w:sdtEndPr/>
               <w:sdtContent>
                 <w:tc>
                   <w:tcPr>
@@ -344,7 +340,6 @@
                 <w:dataBinding w:prefixMappings="xmlns:ns0='http://schemas.microsoft.com/office/2006/coverPageProps'" w:xpath="/ns0:CoverPageProperties[1]/ns0:Abstract[1]" w:storeItemID="{55AF091B-3C7A-41E3-B477-F2FDAA23CFDA}"/>
                 <w:text/>
               </w:sdtPr>
-              <w:sdtEndPr/>
               <w:sdtContent>
                 <w:tc>
                   <w:tcPr>
@@ -437,7 +432,6 @@
           <w:docPartUnique/>
         </w:docPartObj>
       </w:sdtPr>
-      <w:sdtEndPr/>
       <w:sdtContent>
         <w:p>
           <w:pPr>
@@ -6038,166 +6032,6 @@
       </w:r>
     </w:p>
     <w:p>
-      <w:r>
-        <w:t xml:space="preserve">Les musiques sont </w:t>
-      </w:r>
-      <w:r>
-        <w:t>indexées</w:t>
-      </w:r>
-      <w:r>
-        <w:t xml:space="preserve"> pour former une bibliothèque commune dans l’application. Elle est commune car elle est accessible depuis n’importe quelle webradio créé.</w:t>
-      </w:r>
-      <w:r>
-        <w:t xml:space="preserve"> L’interface est doublée : Une partie pour les musiques et une autre pour les pubs. Elles sont identiques.</w:t>
-      </w:r>
-    </w:p>
-    <w:p>
-      <w:pPr>
-        <w:pStyle w:val="Titre3"/>
-      </w:pPr>
-      <w:r>
-        <w:t>Affichage</w:t>
-      </w:r>
-    </w:p>
-    <w:p>
-      <w:r>
-        <w:t xml:space="preserve">La partie principale de cette interface est l’affichage du contenu de la bibliothèque dans la partie inférieure. </w:t>
-      </w:r>
-      <w:r>
-        <w:t>Il est affiché sous la forme d’une liste à entrées. Il est possible de sélectionner un ou plusieurs éléments.</w:t>
-      </w:r>
-    </w:p>
-    <w:p>
-      <w:pPr>
-        <w:pStyle w:val="Titre3"/>
-      </w:pPr>
-      <w:r>
-        <w:t>Importer et indexer</w:t>
-      </w:r>
-    </w:p>
-    <w:p>
-      <w:r>
-        <w:t xml:space="preserve">L’utilisateur peut importer des fichiers musicaux dans sa bibliothèque. </w:t>
-      </w:r>
-      <w:r>
-        <w:t xml:space="preserve">Le bouton « Import </w:t>
-      </w:r>
-      <w:proofErr w:type="spellStart"/>
-      <w:r>
-        <w:t>from</w:t>
-      </w:r>
-      <w:proofErr w:type="spellEnd"/>
-      <w:r>
-        <w:t xml:space="preserve"> </w:t>
-      </w:r>
-      <w:proofErr w:type="spellStart"/>
-      <w:r>
-        <w:t>folder</w:t>
-      </w:r>
-      <w:proofErr w:type="spellEnd"/>
-      <w:r>
-        <w:t>… »</w:t>
-      </w:r>
-      <w:r>
-        <w:t xml:space="preserve"> ouvre une boite de dialogue où l’utilisateur peut sélectionner le dossier à analyser afin d’importer les fichiers musicaux qui y sont présents. C’est la partie dite « d’indexation ». Cette indexation peut être récursive, c’est-à-dire que les sous-dossiers du dossier sélectionné vont être analysés aussi. Une boite de dialogue demande donc à l’utilisateur s’il veut effectuer une analyse récursive. </w:t>
-      </w:r>
-      <w:r>
-        <w:br/>
-        <w:t xml:space="preserve">Le bouton « Import </w:t>
-      </w:r>
-      <w:proofErr w:type="spellStart"/>
-      <w:r>
-        <w:t>from</w:t>
-      </w:r>
-      <w:proofErr w:type="spellEnd"/>
-      <w:r>
-        <w:t xml:space="preserve"> files… » permet d’importer un ou plusieurs fichiers sélectionnés manuellement. La sélection s’effectue via une boite de dialogue Windows standard.</w:t>
-      </w:r>
-      <w:r>
-        <w:br/>
-        <w:t>A gauche de ces 2 boutons, une barre de recherche permet d’effectuer une recherche dans la bibliothèque de l’</w:t>
-      </w:r>
-      <w:r>
-        <w:t>application.</w:t>
-      </w:r>
-      <w:r>
-        <w:br/>
-        <w:t>Le bouton de droite « </w:t>
-      </w:r>
-      <w:proofErr w:type="spellStart"/>
-      <w:r>
-        <w:t>Delete</w:t>
-      </w:r>
-      <w:proofErr w:type="spellEnd"/>
-      <w:r>
-        <w:t xml:space="preserve"> </w:t>
-      </w:r>
-      <w:proofErr w:type="spellStart"/>
-      <w:r>
-        <w:t>selected</w:t>
-      </w:r>
-      <w:proofErr w:type="spellEnd"/>
-      <w:r>
-        <w:t> » va supprimer les éléments sélectionnés dans la liste de morceaux affichés en dessous.</w:t>
-      </w:r>
-    </w:p>
-    <w:p>
-      <w:pPr>
-        <w:pStyle w:val="Titre3"/>
-      </w:pPr>
-      <w:r>
-        <w:t>Ajout à une playlist</w:t>
-      </w:r>
-    </w:p>
-    <w:p>
-      <w:r>
-        <w:t xml:space="preserve">Pour ajouter des morceaux à une playlist, l’utilisateur peut en </w:t>
-      </w:r>
-      <w:r>
-        <w:t>sélectionner</w:t>
-      </w:r>
-      <w:r>
-        <w:t xml:space="preserve"> autant qu’il le souhaite dans la liste</w:t>
-      </w:r>
-      <w:r>
-        <w:t xml:space="preserve"> d’affichage puis </w:t>
-      </w:r>
-      <w:r>
-        <w:t>sélectionner</w:t>
-      </w:r>
-      <w:r>
-        <w:t xml:space="preserve"> une playlist</w:t>
-      </w:r>
-      <w:r>
-        <w:t xml:space="preserve"> via le menu déroulant situé à droite du bouton « </w:t>
-      </w:r>
-      <w:proofErr w:type="spellStart"/>
-      <w:r>
-        <w:t>Add</w:t>
-      </w:r>
-      <w:proofErr w:type="spellEnd"/>
-      <w:r>
-        <w:t xml:space="preserve"> </w:t>
-      </w:r>
-      <w:proofErr w:type="spellStart"/>
-      <w:r>
-        <w:t>selected</w:t>
-      </w:r>
-      <w:proofErr w:type="spellEnd"/>
-      <w:r>
-        <w:t xml:space="preserve"> to ».</w:t>
-      </w:r>
-      <w:r>
-        <w:t xml:space="preserve"> Ce dernier permet donc de confirmer l’ajout à une playlist</w:t>
-      </w:r>
-      <w:r>
-        <w:t>.</w:t>
-      </w:r>
-      <w:r>
-        <w:br/>
-      </w:r>
-    </w:p>
-    <w:p>
       <w:pPr>
         <w:keepNext/>
         <w:jc w:val="center"/>
@@ -6207,11 +6041,10 @@
           <w:noProof/>
           <w:lang w:eastAsia="fr-CH"/>
         </w:rPr>
-        <w:lastRenderedPageBreak/>
         <w:drawing>
-          <wp:inline distT="0" distB="0" distL="0" distR="0" wp14:anchorId="14E5ADDB" wp14:editId="4A4B7616">
-            <wp:extent cx="4990255" cy="3562710"/>
-            <wp:effectExtent l="0" t="0" r="1270" b="0"/>
+          <wp:inline distT="0" distB="0" distL="0" distR="0" wp14:anchorId="7845EBEE" wp14:editId="2D79107C">
+            <wp:extent cx="5486400" cy="3916924"/>
+            <wp:effectExtent l="0" t="0" r="0" b="7620"/>
             <wp:docPr id="11" name="Image 11"/>
             <wp:cNvGraphicFramePr>
               <a:graphicFrameLocks xmlns:a="http://schemas.openxmlformats.org/drawingml/2006/main" noChangeAspect="1"/>
@@ -6238,7 +6071,7 @@
                   <pic:spPr>
                     <a:xfrm>
                       <a:off x="0" y="0"/>
-                      <a:ext cx="4988670" cy="3561578"/>
+                      <a:ext cx="5484658" cy="3915681"/>
                     </a:xfrm>
                     <a:prstGeom prst="rect">
                       <a:avLst/>
@@ -6268,16 +6101,192 @@
         </w:r>
       </w:fldSimple>
       <w:r>
-        <w:t xml:space="preserve"> - Bibliothèque de musiques</w:t>
-      </w:r>
-    </w:p>
-    <w:p/>
+        <w:t xml:space="preserve"> - </w:t>
+      </w:r>
+      <w:r>
+        <w:t>Bibliothèque de musiques</w:t>
+      </w:r>
+    </w:p>
+    <w:p>
+      <w:r>
+        <w:t xml:space="preserve">Les musiques sont </w:t>
+      </w:r>
+      <w:r>
+        <w:t>indexées</w:t>
+      </w:r>
+      <w:r>
+        <w:t xml:space="preserve"> pour former une bibliothèque commune dans l’application. Elle est commune car elle est accessible depuis n’importe quelle webradio créé.</w:t>
+      </w:r>
+      <w:r>
+        <w:t xml:space="preserve"> L’interface est doublée : Une partie pour les musiques et une autre pour les pubs. Elles sont identiques.</w:t>
+      </w:r>
+    </w:p>
+    <w:p>
+      <w:pPr>
+        <w:pStyle w:val="Titre3"/>
+      </w:pPr>
+      <w:r>
+        <w:t>Affichage</w:t>
+      </w:r>
+    </w:p>
+    <w:p>
+      <w:r>
+        <w:t xml:space="preserve">La partie principale de cette interface est l’affichage du contenu de la bibliothèque dans la partie inférieure. </w:t>
+      </w:r>
+      <w:r>
+        <w:t>Il est affiché sous la forme d’une liste à entrées. Il est possible de sélectionner un ou plusieurs éléments.</w:t>
+      </w:r>
+    </w:p>
+    <w:p>
+      <w:pPr>
+        <w:pStyle w:val="Titre3"/>
+      </w:pPr>
+      <w:r>
+        <w:t>Importer et indexer</w:t>
+      </w:r>
+    </w:p>
+    <w:p>
+      <w:r>
+        <w:t xml:space="preserve">L’utilisateur peut importer des fichiers musicaux dans sa bibliothèque. </w:t>
+      </w:r>
+      <w:r>
+        <w:t xml:space="preserve">Le bouton « Import </w:t>
+      </w:r>
+      <w:proofErr w:type="spellStart"/>
+      <w:r>
+        <w:t>from</w:t>
+      </w:r>
+      <w:proofErr w:type="spellEnd"/>
+      <w:r>
+        <w:t xml:space="preserve"> </w:t>
+      </w:r>
+      <w:proofErr w:type="spellStart"/>
+      <w:r>
+        <w:t>folder</w:t>
+      </w:r>
+      <w:proofErr w:type="spellEnd"/>
+      <w:r>
+        <w:t>… »</w:t>
+      </w:r>
+      <w:r>
+        <w:t xml:space="preserve"> ouvre une boite de dialogue où l’utilisateur peut sélectionner le dossier à analyser afin d’importer les fichiers musicaux qui y sont présents. C’est la partie dite « d’indexation ». Cette indexation peut être récursive, c’est-à-dire que les sous-dossiers du dossier sélectionné vont être analysés aussi. Une boite de dialogue demande donc à l’utilisateur s’il veut effectuer une analyse récursive. </w:t>
+      </w:r>
+      <w:r>
+        <w:br/>
+        <w:t xml:space="preserve">Le bouton « Import </w:t>
+      </w:r>
+      <w:proofErr w:type="spellStart"/>
+      <w:r>
+        <w:t>from</w:t>
+      </w:r>
+      <w:proofErr w:type="spellEnd"/>
+      <w:r>
+        <w:t xml:space="preserve"> files… » permet d’importer un ou plusieurs fichiers sélectionnés manuellement. La sélection s’effectue via une boite de dialogue Windows standard.</w:t>
+      </w:r>
+      <w:r>
+        <w:br/>
+        <w:t>A gauche de ces 2 boutons, une barre de recherche permet d’effectuer une recherche dans la bibliothèque de l’</w:t>
+      </w:r>
+      <w:r>
+        <w:t>application.</w:t>
+      </w:r>
+      <w:r>
+        <w:br/>
+        <w:t>Le bouton de droite « </w:t>
+      </w:r>
+      <w:proofErr w:type="spellStart"/>
+      <w:r>
+        <w:t>Delete</w:t>
+      </w:r>
+      <w:proofErr w:type="spellEnd"/>
+      <w:r>
+        <w:t xml:space="preserve"> </w:t>
+      </w:r>
+      <w:proofErr w:type="spellStart"/>
+      <w:r>
+        <w:t>selected</w:t>
+      </w:r>
+      <w:proofErr w:type="spellEnd"/>
+      <w:r>
+        <w:t> » va supprimer les éléments sélectionnés dans la liste de morceaux affichés en dessous.</w:t>
+      </w:r>
+    </w:p>
+    <w:p>
+      <w:pPr>
+        <w:pStyle w:val="Titre3"/>
+      </w:pPr>
+      <w:r>
+        <w:lastRenderedPageBreak/>
+        <w:t>Ajout à une playlist</w:t>
+      </w:r>
+    </w:p>
+    <w:p>
+      <w:r>
+        <w:t xml:space="preserve">Pour ajouter des morceaux à une playlist, l’utilisateur peut en </w:t>
+      </w:r>
+      <w:r>
+        <w:t>sélectionner</w:t>
+      </w:r>
+      <w:r>
+        <w:t xml:space="preserve"> autant qu’il le souhaite dans la liste</w:t>
+      </w:r>
+      <w:r>
+        <w:t xml:space="preserve"> d’affichage puis </w:t>
+      </w:r>
+      <w:r>
+        <w:t>sélectionner</w:t>
+      </w:r>
+      <w:r>
+        <w:t xml:space="preserve"> une playlist</w:t>
+      </w:r>
+      <w:r>
+        <w:t xml:space="preserve"> via le menu déroulant situé à droite du bouton « </w:t>
+      </w:r>
+      <w:proofErr w:type="spellStart"/>
+      <w:r>
+        <w:t>Add</w:t>
+      </w:r>
+      <w:proofErr w:type="spellEnd"/>
+      <w:r>
+        <w:t xml:space="preserve"> </w:t>
+      </w:r>
+      <w:proofErr w:type="spellStart"/>
+      <w:r>
+        <w:t>selected</w:t>
+      </w:r>
+      <w:proofErr w:type="spellEnd"/>
+      <w:r>
+        <w:t xml:space="preserve"> to ».</w:t>
+      </w:r>
+      <w:r>
+        <w:t xml:space="preserve"> Ce dernier permet donc de confirmer l’ajout à une playlist</w:t>
+      </w:r>
+      <w:r>
+        <w:t>.</w:t>
+      </w:r>
+    </w:p>
+    <w:p>
+      <w:pPr>
+        <w:rPr>
+          <w:rFonts w:asciiTheme="majorHAnsi" w:eastAsiaTheme="majorEastAsia" w:hAnsiTheme="majorHAnsi" w:cstheme="majorBidi"/>
+          <w:b/>
+          <w:bCs/>
+          <w:color w:val="4F81BD" w:themeColor="accent1"/>
+          <w:sz w:val="26"/>
+          <w:szCs w:val="26"/>
+        </w:rPr>
+      </w:pPr>
+      <w:bookmarkStart w:id="19" w:name="_Toc384129529"/>
+      <w:r>
+        <w:br w:type="page"/>
+      </w:r>
+    </w:p>
     <w:p>
       <w:pPr>
         <w:pStyle w:val="Titre2"/>
       </w:pPr>
-      <w:bookmarkStart w:id="19" w:name="_Toc384129529"/>
-      <w:r>
+      <w:r>
+        <w:lastRenderedPageBreak/>
         <w:t>Gestion des listes de lecture</w:t>
       </w:r>
       <w:bookmarkEnd w:id="19"/>
@@ -6286,138 +6295,6 @@
       <w:r>
         <w:t>La gestion des différentes listes de lecteur se fait dans l’onglet « playlists ».</w:t>
       </w:r>
-    </w:p>
-    <w:p>
-      <w:pPr>
-        <w:pStyle w:val="Titre3"/>
-      </w:pPr>
-      <w:bookmarkStart w:id="20" w:name="_Toc384129530"/>
-      <w:r>
-        <w:t>Listes de lecture musicales</w:t>
-      </w:r>
-      <w:bookmarkEnd w:id="20"/>
-    </w:p>
-    <w:p>
-      <w:r>
-        <w:t>Une liste de lecture musicale contient exclusivement des musiques.</w:t>
-      </w:r>
-    </w:p>
-    <w:p>
-      <w:pPr>
-        <w:pStyle w:val="Titre3"/>
-      </w:pPr>
-      <w:bookmarkStart w:id="21" w:name="_Toc384129531"/>
-      <w:r>
-        <w:t>Listes de lecture publicitaires</w:t>
-      </w:r>
-      <w:bookmarkEnd w:id="21"/>
-    </w:p>
-    <w:p>
-      <w:r>
-        <w:t>Une liste de lecture publicitaire contient des pubs, des annonces ou des jingles.</w:t>
-      </w:r>
-    </w:p>
-    <w:p>
-      <w:pPr>
-        <w:pStyle w:val="Titre3"/>
-      </w:pPr>
-      <w:r>
-        <w:t>Génération automatique</w:t>
-      </w:r>
-    </w:p>
-    <w:p>
-      <w:pPr>
-        <w:pStyle w:val="Titre3"/>
-      </w:pPr>
-      <w:r>
-        <w:t>Affichage du contenu d’une playlist</w:t>
-      </w:r>
-    </w:p>
-    <w:p>
-      <w:pPr>
-        <w:pStyle w:val="Titre2"/>
-      </w:pPr>
-      <w:bookmarkStart w:id="22" w:name="_Toc384129532"/>
-      <w:r>
-        <w:t>Gestion des horaires</w:t>
-      </w:r>
-      <w:bookmarkEnd w:id="22"/>
-    </w:p>
-    <w:p>
-      <w:r>
-        <w:t xml:space="preserve">TODO : </w:t>
-      </w:r>
-      <w:proofErr w:type="spellStart"/>
-      <w:r>
-        <w:t>schema</w:t>
-      </w:r>
-      <w:proofErr w:type="spellEnd"/>
-    </w:p>
-    <w:p>
-      <w:r>
-        <w:t>TODO : explication, système d’</w:t>
-      </w:r>
-      <w:proofErr w:type="spellStart"/>
-      <w:r>
-        <w:t>évenement</w:t>
-      </w:r>
-      <w:proofErr w:type="spellEnd"/>
-      <w:r>
-        <w:t xml:space="preserve"> (</w:t>
-      </w:r>
-      <w:proofErr w:type="spellStart"/>
-      <w:r>
-        <w:t>events</w:t>
-      </w:r>
-      <w:proofErr w:type="spellEnd"/>
-      <w:r>
-        <w:t>)</w:t>
-      </w:r>
-    </w:p>
-    <w:p>
-      <w:pPr>
-        <w:pStyle w:val="Titre3"/>
-      </w:pPr>
-      <w:r>
-        <w:t>Remplissage manuel</w:t>
-      </w:r>
-    </w:p>
-    <w:p>
-      <w:pPr>
-        <w:pStyle w:val="Titre3"/>
-      </w:pPr>
-      <w:r>
-        <w:t>Remplissage automatique</w:t>
-      </w:r>
-    </w:p>
-    <w:p>
-      <w:pPr>
-        <w:pStyle w:val="Titre3"/>
-      </w:pPr>
-      <w:r>
-        <w:t>Historique</w:t>
-      </w:r>
-    </w:p>
-    <w:p>
-      <w:r>
-        <w:t>TODO : générer historique</w:t>
-      </w:r>
-    </w:p>
-    <w:p>
-      <w:pPr>
-        <w:pStyle w:val="Titre2"/>
-      </w:pPr>
-      <w:bookmarkStart w:id="23" w:name="_Toc384129533"/>
-      <w:r>
-        <w:lastRenderedPageBreak/>
-        <w:t xml:space="preserve">Gestion des </w:t>
-      </w:r>
-      <w:proofErr w:type="spellStart"/>
-      <w:r>
-        <w:t>transcoders</w:t>
-      </w:r>
-      <w:bookmarkEnd w:id="23"/>
-      <w:proofErr w:type="spellEnd"/>
     </w:p>
     <w:p>
       <w:pPr>
@@ -6430,7 +6307,430 @@
           <w:lang w:eastAsia="fr-CH"/>
         </w:rPr>
         <w:drawing>
-          <wp:inline distT="0" distB="0" distL="0" distR="0" wp14:anchorId="0B36E117" wp14:editId="5365E5AD">
+          <wp:inline distT="0" distB="0" distL="0" distR="0" wp14:anchorId="35DD2062" wp14:editId="7F3015F5">
+            <wp:extent cx="5760720" cy="3781792"/>
+            <wp:effectExtent l="0" t="0" r="0" b="9525"/>
+            <wp:docPr id="7" name="Image 7"/>
+            <wp:cNvGraphicFramePr>
+              <a:graphicFrameLocks xmlns:a="http://schemas.openxmlformats.org/drawingml/2006/main" noChangeAspect="1"/>
+            </wp:cNvGraphicFramePr>
+            <a:graphic xmlns:a="http://schemas.openxmlformats.org/drawingml/2006/main">
+              <a:graphicData uri="http://schemas.openxmlformats.org/drawingml/2006/picture">
+                <pic:pic xmlns:pic="http://schemas.openxmlformats.org/drawingml/2006/picture">
+                  <pic:nvPicPr>
+                    <pic:cNvPr id="0" name="playlists.png"/>
+                    <pic:cNvPicPr/>
+                  </pic:nvPicPr>
+                  <pic:blipFill>
+                    <a:blip r:embed="rId16">
+                      <a:extLst>
+                        <a:ext uri="{28A0092B-C50C-407E-A947-70E740481C1C}">
+                          <a14:useLocalDpi xmlns:a14="http://schemas.microsoft.com/office/drawing/2010/main" val="0"/>
+                        </a:ext>
+                      </a:extLst>
+                    </a:blip>
+                    <a:stretch>
+                      <a:fillRect/>
+                    </a:stretch>
+                  </pic:blipFill>
+                  <pic:spPr>
+                    <a:xfrm>
+                      <a:off x="0" y="0"/>
+                      <a:ext cx="5760720" cy="3781792"/>
+                    </a:xfrm>
+                    <a:prstGeom prst="rect">
+                      <a:avLst/>
+                    </a:prstGeom>
+                  </pic:spPr>
+                </pic:pic>
+              </a:graphicData>
+            </a:graphic>
+          </wp:inline>
+        </w:drawing>
+      </w:r>
+    </w:p>
+    <w:p>
+      <w:pPr>
+        <w:pStyle w:val="Lgende"/>
+        <w:jc w:val="center"/>
+      </w:pPr>
+      <w:r>
+        <w:t xml:space="preserve">Figure </w:t>
+      </w:r>
+      <w:fldSimple w:instr=" SEQ Figure \* ARABIC ">
+        <w:r>
+          <w:rPr>
+            <w:noProof/>
+          </w:rPr>
+          <w:t>6</w:t>
+        </w:r>
+      </w:fldSimple>
+      <w:r>
+        <w:t xml:space="preserve"> - Onglet "playlists"</w:t>
+      </w:r>
+    </w:p>
+    <w:p>
+      <w:pPr>
+        <w:pStyle w:val="Titre3"/>
+      </w:pPr>
+      <w:bookmarkStart w:id="20" w:name="_Toc384129530"/>
+      <w:r>
+        <w:t>Listes de lecture musicales</w:t>
+      </w:r>
+      <w:bookmarkEnd w:id="20"/>
+    </w:p>
+    <w:p>
+      <w:r>
+        <w:t>Une liste de lecture musicale contient exclusivement des musiques.</w:t>
+      </w:r>
+      <w:r>
+        <w:t xml:space="preserve"> Son type est « music ».</w:t>
+      </w:r>
+    </w:p>
+    <w:p>
+      <w:pPr>
+        <w:pStyle w:val="Titre3"/>
+      </w:pPr>
+      <w:bookmarkStart w:id="21" w:name="_Toc384129531"/>
+      <w:r>
+        <w:t>Listes de lecture publicitaires</w:t>
+      </w:r>
+      <w:bookmarkEnd w:id="21"/>
+    </w:p>
+    <w:p>
+      <w:r>
+        <w:t>Une liste de lecture publicitaire contient des pubs, des annonces ou des jingles.</w:t>
+      </w:r>
+      <w:r>
+        <w:t xml:space="preserve"> Son type est « ad ».</w:t>
+      </w:r>
+    </w:p>
+    <w:p>
+      <w:pPr>
+        <w:pStyle w:val="Titre3"/>
+      </w:pPr>
+      <w:r>
+        <w:t>Création</w:t>
+      </w:r>
+    </w:p>
+    <w:p>
+      <w:r>
+        <w:t>La création d’une playlist se fait via le cadre situé en haut à gauche. Il lui faut un nom et un type.</w:t>
+      </w:r>
+      <w:r>
+        <w:t xml:space="preserve"> La playlist fraichement créé est ensuite ajouté à l’une des 2 listes situées à gauche en fonction de son type.</w:t>
+      </w:r>
+    </w:p>
+    <w:p>
+      <w:pPr>
+        <w:pStyle w:val="Titre3"/>
+      </w:pPr>
+      <w:r>
+        <w:t>Génération automatique</w:t>
+      </w:r>
+    </w:p>
+    <w:p>
+      <w:r>
+        <w:t>L’utilisateur a la possibilité de générer automatiquement une playlist en définissant une durée, un nom et un type. Le logiciel va ensuite prendre différentes musiques ou publicité afin de remplir le temps voulu.</w:t>
+      </w:r>
+    </w:p>
+    <w:p>
+      <w:pPr>
+        <w:pStyle w:val="Titre3"/>
+      </w:pPr>
+      <w:r>
+        <w:t>Affichage du contenu d’une playlist</w:t>
+      </w:r>
+    </w:p>
+    <w:p>
+      <w:r>
+        <w:t>Quand une playlist est sélectionnée (musique ou pub), son contenu est affiché dans la partie central</w:t>
+      </w:r>
+      <w:r>
+        <w:t>e</w:t>
+      </w:r>
+      <w:r>
+        <w:t xml:space="preserve"> de la vue.</w:t>
+      </w:r>
+      <w:r>
+        <w:t xml:space="preserve"> </w:t>
+      </w:r>
+      <w:r>
+        <w:t>Au-dessus</w:t>
+      </w:r>
+      <w:r>
+        <w:t xml:space="preserve"> de cette partie, des informations concernant la playlist sont affichées telle que le temps total de lecture, le nombre de morceaux présents</w:t>
+      </w:r>
+      <w:r>
+        <w:t xml:space="preserve"> etc</w:t>
+      </w:r>
+      <w:r>
+        <w:t>.</w:t>
+      </w:r>
+    </w:p>
+    <w:p>
+      <w:pPr>
+        <w:pStyle w:val="Titre2"/>
+      </w:pPr>
+      <w:bookmarkStart w:id="22" w:name="_Toc384129532"/>
+      <w:r>
+        <w:lastRenderedPageBreak/>
+        <w:t>Gestion des horaires</w:t>
+      </w:r>
+      <w:bookmarkEnd w:id="22"/>
+    </w:p>
+    <w:p>
+      <w:pPr>
+        <w:keepNext/>
+        <w:jc w:val="center"/>
+      </w:pPr>
+      <w:r>
+        <w:rPr>
+          <w:noProof/>
+          <w:lang w:eastAsia="fr-CH"/>
+        </w:rPr>
+        <w:drawing>
+          <wp:inline distT="0" distB="0" distL="0" distR="0" wp14:anchorId="72C74758" wp14:editId="6208F82C">
+            <wp:extent cx="5760720" cy="3880485"/>
+            <wp:effectExtent l="0" t="0" r="0" b="5715"/>
+            <wp:docPr id="13" name="Image 13"/>
+            <wp:cNvGraphicFramePr>
+              <a:graphicFrameLocks xmlns:a="http://schemas.openxmlformats.org/drawingml/2006/main" noChangeAspect="1"/>
+            </wp:cNvGraphicFramePr>
+            <a:graphic xmlns:a="http://schemas.openxmlformats.org/drawingml/2006/main">
+              <a:graphicData uri="http://schemas.openxmlformats.org/drawingml/2006/picture">
+                <pic:pic xmlns:pic="http://schemas.openxmlformats.org/drawingml/2006/picture">
+                  <pic:nvPicPr>
+                    <pic:cNvPr id="0" name="timetable.png"/>
+                    <pic:cNvPicPr/>
+                  </pic:nvPicPr>
+                  <pic:blipFill>
+                    <a:blip r:embed="rId17">
+                      <a:extLst>
+                        <a:ext uri="{28A0092B-C50C-407E-A947-70E740481C1C}">
+                          <a14:useLocalDpi xmlns:a14="http://schemas.microsoft.com/office/drawing/2010/main" val="0"/>
+                        </a:ext>
+                      </a:extLst>
+                    </a:blip>
+                    <a:stretch>
+                      <a:fillRect/>
+                    </a:stretch>
+                  </pic:blipFill>
+                  <pic:spPr>
+                    <a:xfrm>
+                      <a:off x="0" y="0"/>
+                      <a:ext cx="5760720" cy="3880485"/>
+                    </a:xfrm>
+                    <a:prstGeom prst="rect">
+                      <a:avLst/>
+                    </a:prstGeom>
+                  </pic:spPr>
+                </pic:pic>
+              </a:graphicData>
+            </a:graphic>
+          </wp:inline>
+        </w:drawing>
+      </w:r>
+    </w:p>
+    <w:p>
+      <w:pPr>
+        <w:pStyle w:val="Lgende"/>
+        <w:jc w:val="center"/>
+      </w:pPr>
+      <w:r>
+        <w:t xml:space="preserve">Figure </w:t>
+      </w:r>
+      <w:fldSimple w:instr=" SEQ Figure \* ARABIC ">
+        <w:r>
+          <w:rPr>
+            <w:noProof/>
+          </w:rPr>
+          <w:t>7</w:t>
+        </w:r>
+      </w:fldSimple>
+      <w:r>
+        <w:t xml:space="preserve"> - Onglet "</w:t>
+      </w:r>
+      <w:proofErr w:type="spellStart"/>
+      <w:r>
+        <w:t>timetable</w:t>
+      </w:r>
+      <w:proofErr w:type="spellEnd"/>
+      <w:r>
+        <w:t>"</w:t>
+      </w:r>
+    </w:p>
+    <w:p>
+      <w:pPr>
+        <w:keepNext/>
+        <w:jc w:val="center"/>
+      </w:pPr>
+      <w:r>
+        <w:rPr>
+          <w:noProof/>
+          <w:lang w:eastAsia="fr-CH"/>
+        </w:rPr>
+        <w:drawing>
+          <wp:inline distT="0" distB="0" distL="0" distR="0" wp14:anchorId="0D259DE8" wp14:editId="772792A9">
+            <wp:extent cx="5753819" cy="2268747"/>
+            <wp:effectExtent l="0" t="0" r="0" b="0"/>
+            <wp:docPr id="12" name="Image 12"/>
+            <wp:cNvGraphicFramePr>
+              <a:graphicFrameLocks xmlns:a="http://schemas.openxmlformats.org/drawingml/2006/main" noChangeAspect="1"/>
+            </wp:cNvGraphicFramePr>
+            <a:graphic xmlns:a="http://schemas.openxmlformats.org/drawingml/2006/main">
+              <a:graphicData uri="http://schemas.openxmlformats.org/drawingml/2006/picture">
+                <pic:pic xmlns:pic="http://schemas.openxmlformats.org/drawingml/2006/picture">
+                  <pic:nvPicPr>
+                    <pic:cNvPr id="0" name=""/>
+                    <pic:cNvPicPr/>
+                  </pic:nvPicPr>
+                  <pic:blipFill rotWithShape="1">
+                    <a:blip r:embed="rId18"/>
+                    <a:srcRect t="20647" b="32107"/>
+                    <a:stretch/>
+                  </pic:blipFill>
+                  <pic:spPr bwMode="auto">
+                    <a:xfrm>
+                      <a:off x="0" y="0"/>
+                      <a:ext cx="5760720" cy="2271468"/>
+                    </a:xfrm>
+                    <a:prstGeom prst="rect">
+                      <a:avLst/>
+                    </a:prstGeom>
+                    <a:ln>
+                      <a:noFill/>
+                    </a:ln>
+                    <a:extLst>
+                      <a:ext uri="{53640926-AAD7-44D8-BBD7-CCE9431645EC}">
+                        <a14:shadowObscured xmlns:a14="http://schemas.microsoft.com/office/drawing/2010/main"/>
+                      </a:ext>
+                    </a:extLst>
+                  </pic:spPr>
+                </pic:pic>
+              </a:graphicData>
+            </a:graphic>
+          </wp:inline>
+        </w:drawing>
+      </w:r>
+    </w:p>
+    <w:p>
+      <w:pPr>
+        <w:pStyle w:val="Lgende"/>
+        <w:jc w:val="center"/>
+      </w:pPr>
+      <w:r>
+        <w:t xml:space="preserve">Figure </w:t>
+      </w:r>
+      <w:fldSimple w:instr=" SEQ Figure \* ARABIC ">
+        <w:r>
+          <w:rPr>
+            <w:noProof/>
+          </w:rPr>
+          <w:t>8</w:t>
+        </w:r>
+      </w:fldSimple>
+      <w:r>
+        <w:t xml:space="preserve"> - Calendrier</w:t>
+      </w:r>
+    </w:p>
+    <w:p>
+      <w:pPr>
+        <w:pStyle w:val="Titre3"/>
+      </w:pPr>
+      <w:r>
+        <w:t>Événement</w:t>
+      </w:r>
+    </w:p>
+    <w:p/>
+    <w:p>
+      <w:pPr>
+        <w:pStyle w:val="Titre3"/>
+      </w:pPr>
+      <w:r>
+        <w:t>Remplissage manuel</w:t>
+      </w:r>
+    </w:p>
+    <w:p>
+      <w:r>
+        <w:t xml:space="preserve">TODO : </w:t>
+      </w:r>
+      <w:proofErr w:type="spellStart"/>
+      <w:r>
+        <w:t>priorityetc</w:t>
+      </w:r>
+      <w:proofErr w:type="spellEnd"/>
+    </w:p>
+    <w:p>
+      <w:r>
+        <w:t xml:space="preserve">TODO : clique sur le </w:t>
+      </w:r>
+      <w:proofErr w:type="spellStart"/>
+      <w:r>
+        <w:t>calandrier</w:t>
+      </w:r>
+      <w:proofErr w:type="spellEnd"/>
+      <w:r>
+        <w:t xml:space="preserve"> de la semaine = change les infos dans la partie supérieur de création en fonction du moment choisi </w:t>
+      </w:r>
+    </w:p>
+    <w:p>
+      <w:pPr>
+        <w:pStyle w:val="Titre3"/>
+      </w:pPr>
+      <w:r>
+        <w:lastRenderedPageBreak/>
+        <w:t>Remplissage automatique</w:t>
+      </w:r>
+    </w:p>
+    <w:p>
+      <w:pPr>
+        <w:pStyle w:val="Titre3"/>
+      </w:pPr>
+      <w:r>
+        <w:t>Suppression d’un événement</w:t>
+      </w:r>
+    </w:p>
+    <w:p>
+      <w:pPr>
+        <w:pStyle w:val="Titre3"/>
+      </w:pPr>
+      <w:r>
+        <w:t>Historique</w:t>
+      </w:r>
+    </w:p>
+    <w:p>
+      <w:r>
+        <w:t>TODO : générer historique</w:t>
+      </w:r>
+    </w:p>
+    <w:p>
+      <w:pPr>
+        <w:pStyle w:val="Titre2"/>
+      </w:pPr>
+      <w:bookmarkStart w:id="23" w:name="_Toc384129533"/>
+      <w:r>
+        <w:t xml:space="preserve">Gestion des </w:t>
+      </w:r>
+      <w:proofErr w:type="spellStart"/>
+      <w:r>
+        <w:t>transcoders</w:t>
+      </w:r>
+      <w:bookmarkEnd w:id="23"/>
+      <w:proofErr w:type="spellEnd"/>
+    </w:p>
+    <w:p>
+      <w:pPr>
+        <w:keepNext/>
+        <w:jc w:val="center"/>
+      </w:pPr>
+      <w:r>
+        <w:rPr>
+          <w:noProof/>
+          <w:lang w:eastAsia="fr-CH"/>
+        </w:rPr>
+        <w:drawing>
+          <wp:inline distT="0" distB="0" distL="0" distR="0" wp14:anchorId="4432653D" wp14:editId="5C62BB23">
             <wp:extent cx="5760669" cy="3955415"/>
             <wp:effectExtent l="0" t="0" r="0" b="6985"/>
             <wp:docPr id="10" name="Image 10"/>
@@ -6445,7 +6745,7 @@
                     <pic:cNvPicPr/>
                   </pic:nvPicPr>
                   <pic:blipFill>
-                    <a:blip r:embed="rId16">
+                    <a:blip r:embed="rId19">
                       <a:extLst>
                         <a:ext uri="{28A0092B-C50C-407E-A947-70E740481C1C}">
                           <a14:useLocalDpi xmlns:a14="http://schemas.microsoft.com/office/drawing/2010/main" val="0"/>
@@ -6485,7 +6785,7 @@
           <w:rPr>
             <w:noProof/>
           </w:rPr>
-          <w:t>6</w:t>
+          <w:t>9</w:t>
         </w:r>
       </w:fldSimple>
       <w:r>
@@ -6511,6 +6811,14 @@
       <w:proofErr w:type="spellEnd"/>
       <w:r>
         <w:t xml:space="preserve"> d’une webradio.</w:t>
+      </w:r>
+    </w:p>
+    <w:p>
+      <w:pPr>
+        <w:pStyle w:val="Titre3"/>
+      </w:pPr>
+      <w:r>
+        <w:t>Création</w:t>
       </w:r>
     </w:p>
     <w:p>
@@ -6650,10 +6958,19 @@
         </w:numPr>
       </w:pPr>
       <w:r>
+        <w:lastRenderedPageBreak/>
         <w:t>Mot de passe du serveur</w:t>
       </w:r>
     </w:p>
     <w:p>
+      <w:pPr>
+        <w:pStyle w:val="Titre3"/>
+      </w:pPr>
+      <w:r>
+        <w:t>Affichage</w:t>
+      </w:r>
+    </w:p>
+    <w:p>
       <w:r>
         <w:t xml:space="preserve">Dans la partie droite, la liste des </w:t>
       </w:r>
@@ -6679,9 +6996,32 @@
     </w:p>
     <w:p>
       <w:pPr>
+        <w:pStyle w:val="Titre2"/>
+      </w:pPr>
+      <w:r>
+        <w:t>Gestion du serveur</w:t>
+      </w:r>
+    </w:p>
+    <w:p>
+      <w:pPr>
+        <w:rPr>
+          <w:rFonts w:asciiTheme="majorHAnsi" w:eastAsiaTheme="majorEastAsia" w:hAnsiTheme="majorHAnsi" w:cstheme="majorBidi"/>
+          <w:b/>
+          <w:bCs/>
+          <w:color w:val="365F91" w:themeColor="accent1" w:themeShade="BF"/>
+          <w:sz w:val="28"/>
+          <w:szCs w:val="28"/>
+        </w:rPr>
+      </w:pPr>
+      <w:bookmarkStart w:id="24" w:name="_Toc384129534"/>
+      <w:r>
+        <w:br w:type="page"/>
+      </w:r>
+    </w:p>
+    <w:p>
+      <w:pPr>
         <w:pStyle w:val="Titre1"/>
       </w:pPr>
-      <w:bookmarkStart w:id="24" w:name="_Toc384129534"/>
       <w:r>
         <w:lastRenderedPageBreak/>
         <w:t xml:space="preserve">Analyse </w:t>
@@ -6722,35 +7062,100 @@
       <w:proofErr w:type="spellEnd"/>
     </w:p>
     <w:p>
+      <w:hyperlink r:id="rId20" w:history="1">
+        <w:r>
+          <w:rPr>
+            <w:rStyle w:val="Lienhypertexte"/>
+          </w:rPr>
+          <w:t>http://sqlitestudio.pl/</w:t>
+        </w:r>
+      </w:hyperlink>
+      <w:r>
+        <w:t xml:space="preserve"> </w:t>
+      </w:r>
+    </w:p>
+    <w:p>
       <w:pPr>
         <w:pStyle w:val="Titre3"/>
       </w:pPr>
       <w:r>
         <w:t>Schéma</w:t>
       </w:r>
-    </w:p>
-    <w:p>
-      <w:pPr>
-        <w:pStyle w:val="Titre2"/>
-      </w:pPr>
-      <w:bookmarkStart w:id="27" w:name="_Toc384129537"/>
-      <w:r>
-        <w:t>Schéma de diffusion</w:t>
-      </w:r>
+      <w:bookmarkStart w:id="27" w:name="_GoBack"/>
       <w:bookmarkEnd w:id="27"/>
     </w:p>
     <w:p>
-      <w:pPr>
-        <w:keepNext/>
-        <w:jc w:val="center"/>
-      </w:pPr>
       <w:r>
         <w:rPr>
           <w:noProof/>
           <w:lang w:eastAsia="fr-CH"/>
         </w:rPr>
         <w:drawing>
-          <wp:inline distT="0" distB="0" distL="0" distR="0" wp14:anchorId="07291224" wp14:editId="4DA99EF5">
+          <wp:inline distT="0" distB="0" distL="0" distR="0">
+            <wp:extent cx="5760720" cy="5845175"/>
+            <wp:effectExtent l="0" t="0" r="0" b="3175"/>
+            <wp:docPr id="14" name="Image 14"/>
+            <wp:cNvGraphicFramePr>
+              <a:graphicFrameLocks xmlns:a="http://schemas.openxmlformats.org/drawingml/2006/main" noChangeAspect="1"/>
+            </wp:cNvGraphicFramePr>
+            <a:graphic xmlns:a="http://schemas.openxmlformats.org/drawingml/2006/main">
+              <a:graphicData uri="http://schemas.openxmlformats.org/drawingml/2006/picture">
+                <pic:pic xmlns:pic="http://schemas.openxmlformats.org/drawingml/2006/picture">
+                  <pic:nvPicPr>
+                    <pic:cNvPr id="0" name="bdd.png"/>
+                    <pic:cNvPicPr/>
+                  </pic:nvPicPr>
+                  <pic:blipFill>
+                    <a:blip r:embed="rId21">
+                      <a:extLst>
+                        <a:ext uri="{28A0092B-C50C-407E-A947-70E740481C1C}">
+                          <a14:useLocalDpi xmlns:a14="http://schemas.microsoft.com/office/drawing/2010/main" val="0"/>
+                        </a:ext>
+                      </a:extLst>
+                    </a:blip>
+                    <a:stretch>
+                      <a:fillRect/>
+                    </a:stretch>
+                  </pic:blipFill>
+                  <pic:spPr>
+                    <a:xfrm>
+                      <a:off x="0" y="0"/>
+                      <a:ext cx="5760720" cy="5845175"/>
+                    </a:xfrm>
+                    <a:prstGeom prst="rect">
+                      <a:avLst/>
+                    </a:prstGeom>
+                  </pic:spPr>
+                </pic:pic>
+              </a:graphicData>
+            </a:graphic>
+          </wp:inline>
+        </w:drawing>
+      </w:r>
+    </w:p>
+    <w:p>
+      <w:pPr>
+        <w:pStyle w:val="Titre2"/>
+      </w:pPr>
+      <w:bookmarkStart w:id="28" w:name="_Toc384129537"/>
+      <w:r>
+        <w:lastRenderedPageBreak/>
+        <w:t>Schéma de diffusion</w:t>
+      </w:r>
+      <w:bookmarkEnd w:id="28"/>
+    </w:p>
+    <w:p>
+      <w:pPr>
+        <w:keepNext/>
+        <w:jc w:val="center"/>
+      </w:pPr>
+      <w:r>
+        <w:rPr>
+          <w:noProof/>
+          <w:lang w:eastAsia="fr-CH"/>
+        </w:rPr>
+        <w:drawing>
+          <wp:inline distT="0" distB="0" distL="0" distR="0" wp14:anchorId="52B20FB8" wp14:editId="1411F62A">
             <wp:extent cx="2014490" cy="4459857"/>
             <wp:effectExtent l="0" t="0" r="5080" b="0"/>
             <wp:docPr id="8" name="Image 8" descr="img"/>
@@ -6767,7 +7172,7 @@
                     </pic:cNvPicPr>
                   </pic:nvPicPr>
                   <pic:blipFill>
-                    <a:blip r:embed="rId17">
+                    <a:blip r:embed="rId22">
                       <a:extLst>
                         <a:ext uri="{28A0092B-C50C-407E-A947-70E740481C1C}">
                           <a14:useLocalDpi xmlns:a14="http://schemas.microsoft.com/office/drawing/2010/main" val="0"/>
@@ -6812,7 +7217,7 @@
           <w:rPr>
             <w:noProof/>
           </w:rPr>
-          <w:t>7</w:t>
+          <w:t>10</w:t>
         </w:r>
       </w:fldSimple>
       <w:r>
@@ -6830,7 +7235,7 @@
           <w:lang w:eastAsia="fr-CH"/>
         </w:rPr>
         <w:drawing>
-          <wp:inline distT="0" distB="0" distL="0" distR="0" wp14:anchorId="7F43F976" wp14:editId="6DC6299D">
+          <wp:inline distT="0" distB="0" distL="0" distR="0" wp14:anchorId="101D6774" wp14:editId="53167779">
             <wp:extent cx="5760720" cy="1227542"/>
             <wp:effectExtent l="0" t="0" r="0" b="0"/>
             <wp:docPr id="9" name="Image 9" descr="schema infrastructure"/>
@@ -6847,7 +7252,7 @@
                     </pic:cNvPicPr>
                   </pic:nvPicPr>
                   <pic:blipFill>
-                    <a:blip r:embed="rId18">
+                    <a:blip r:embed="rId23">
                       <a:extLst>
                         <a:ext uri="{28A0092B-C50C-407E-A947-70E740481C1C}">
                           <a14:useLocalDpi xmlns:a14="http://schemas.microsoft.com/office/drawing/2010/main" val="0"/>
@@ -6892,7 +7297,7 @@
           <w:rPr>
             <w:noProof/>
           </w:rPr>
-          <w:t>8</w:t>
+          <w:t>11</w:t>
         </w:r>
       </w:fldSimple>
       <w:r>
@@ -6901,49 +7306,49 @@
     </w:p>
     <w:p>
       <w:r>
+        <w:t xml:space="preserve">Ces 2 schémas montrent le fonctionnement de la diffusion des webradio via </w:t>
+      </w:r>
+      <w:proofErr w:type="spellStart"/>
+      <w:r>
+        <w:t>infomaniak</w:t>
+      </w:r>
+      <w:proofErr w:type="spellEnd"/>
+      <w:r>
+        <w:t xml:space="preserve">. Le logiciel avec les </w:t>
+      </w:r>
+      <w:proofErr w:type="spellStart"/>
+      <w:r>
+        <w:t>transcoders</w:t>
+      </w:r>
+      <w:proofErr w:type="spellEnd"/>
+      <w:r>
+        <w:t xml:space="preserve"> sont les « sources audio ».</w:t>
+      </w:r>
+      <w:r>
+        <w:t xml:space="preserve"> </w:t>
+      </w:r>
+      <w:proofErr w:type="spellStart"/>
+      <w:r>
+        <w:t>Infomaniak</w:t>
+      </w:r>
+      <w:proofErr w:type="spellEnd"/>
+      <w:r>
+        <w:t xml:space="preserve"> demande seulement un flux audio, peut importer le logiciel utilisé pour le diffuser.</w:t>
+      </w:r>
+    </w:p>
+    <w:p>
+      <w:pPr>
+        <w:pStyle w:val="Titre2"/>
+      </w:pPr>
+      <w:bookmarkStart w:id="29" w:name="_ShoutCast"/>
+      <w:bookmarkStart w:id="30" w:name="_Toc384129538"/>
+      <w:bookmarkEnd w:id="29"/>
+      <w:proofErr w:type="spellStart"/>
+      <w:r>
         <w:lastRenderedPageBreak/>
-        <w:t xml:space="preserve">Ces 2 schémas montrent le fonctionnement de la diffusion des webradio via </w:t>
-      </w:r>
-      <w:proofErr w:type="spellStart"/>
-      <w:r>
-        <w:t>infomaniak</w:t>
-      </w:r>
-      <w:proofErr w:type="spellEnd"/>
-      <w:r>
-        <w:t xml:space="preserve">. Le logiciel avec les </w:t>
-      </w:r>
-      <w:proofErr w:type="spellStart"/>
-      <w:r>
-        <w:t>transcoders</w:t>
-      </w:r>
-      <w:proofErr w:type="spellEnd"/>
-      <w:r>
-        <w:t xml:space="preserve"> sont les « sources audio ».</w:t>
-      </w:r>
-      <w:r>
-        <w:t xml:space="preserve"> </w:t>
-      </w:r>
-      <w:proofErr w:type="spellStart"/>
-      <w:r>
-        <w:t>Infomaniak</w:t>
-      </w:r>
-      <w:proofErr w:type="spellEnd"/>
-      <w:r>
-        <w:t xml:space="preserve"> demande seulement un flux audio, peut importer le logiciel utilisé pour le diffuser.</w:t>
-      </w:r>
-    </w:p>
-    <w:p>
-      <w:pPr>
-        <w:pStyle w:val="Titre2"/>
-      </w:pPr>
-      <w:bookmarkStart w:id="28" w:name="_ShoutCast"/>
-      <w:bookmarkStart w:id="29" w:name="_Toc384129538"/>
-      <w:bookmarkEnd w:id="28"/>
-      <w:proofErr w:type="spellStart"/>
-      <w:r>
         <w:t>ShoutCast</w:t>
       </w:r>
-      <w:bookmarkEnd w:id="29"/>
+      <w:bookmarkEnd w:id="30"/>
       <w:proofErr w:type="spellEnd"/>
     </w:p>
     <w:p>
@@ -6957,7 +7362,7 @@
           <w:lang w:eastAsia="fr-CH"/>
         </w:rPr>
         <w:drawing>
-          <wp:inline distT="0" distB="0" distL="0" distR="0" wp14:anchorId="19187288" wp14:editId="59EE8014">
+          <wp:inline distT="0" distB="0" distL="0" distR="0" wp14:anchorId="1FF24EDA" wp14:editId="2DC7B845">
             <wp:extent cx="5760720" cy="1315165"/>
             <wp:effectExtent l="0" t="0" r="0" b="0"/>
             <wp:docPr id="5" name="Image 5" descr="http://www.radiovibenews.com/shoutcast_logo.png"/>
@@ -6974,7 +7379,7 @@
                     </pic:cNvPicPr>
                   </pic:nvPicPr>
                   <pic:blipFill>
-                    <a:blip r:embed="rId19" cstate="print">
+                    <a:blip r:embed="rId24" cstate="print">
                       <a:extLst>
                         <a:ext uri="{28A0092B-C50C-407E-A947-70E740481C1C}">
                           <a14:useLocalDpi xmlns:a14="http://schemas.microsoft.com/office/drawing/2010/main" val="0"/>
@@ -7019,7 +7424,7 @@
           <w:rPr>
             <w:noProof/>
           </w:rPr>
-          <w:t>9</w:t>
+          <w:t>12</w:t>
         </w:r>
       </w:fldSimple>
       <w:r>
@@ -7035,11 +7440,11 @@
       <w:pPr>
         <w:pStyle w:val="Titre3"/>
       </w:pPr>
-      <w:bookmarkStart w:id="30" w:name="_Toc384129539"/>
+      <w:bookmarkStart w:id="31" w:name="_Toc384129539"/>
       <w:r>
         <w:t>Présentation</w:t>
       </w:r>
-      <w:bookmarkEnd w:id="30"/>
+      <w:bookmarkEnd w:id="31"/>
     </w:p>
     <w:p>
       <w:pPr>
@@ -7082,11 +7487,11 @@
       <w:pPr>
         <w:pStyle w:val="Titre3"/>
       </w:pPr>
-      <w:bookmarkStart w:id="31" w:name="_Toc384129540"/>
+      <w:bookmarkStart w:id="32" w:name="_Toc384129540"/>
       <w:r>
         <w:t>Serveur</w:t>
       </w:r>
-      <w:bookmarkEnd w:id="31"/>
+      <w:bookmarkEnd w:id="32"/>
     </w:p>
     <w:p>
       <w:r>
@@ -7097,11 +7502,11 @@
       <w:pPr>
         <w:pStyle w:val="Titre3"/>
       </w:pPr>
-      <w:bookmarkStart w:id="32" w:name="_Toc384129541"/>
+      <w:bookmarkStart w:id="33" w:name="_Toc384129541"/>
       <w:r>
         <w:t>Transcoder</w:t>
       </w:r>
-      <w:bookmarkEnd w:id="32"/>
+      <w:bookmarkEnd w:id="33"/>
     </w:p>
     <w:p>
       <w:r>
@@ -7213,11 +7618,11 @@
       <w:pPr>
         <w:pStyle w:val="Titre2"/>
       </w:pPr>
-      <w:bookmarkStart w:id="33" w:name="_Toc384129542"/>
+      <w:bookmarkStart w:id="34" w:name="_Toc384129542"/>
       <w:r>
         <w:t>Structures des dossiers/fichiers</w:t>
       </w:r>
-      <w:bookmarkEnd w:id="33"/>
+      <w:bookmarkEnd w:id="34"/>
     </w:p>
     <w:p>
       <w:r>
@@ -7328,111 +7733,111 @@
       <w:pPr>
         <w:pStyle w:val="Titre2"/>
       </w:pPr>
-      <w:bookmarkStart w:id="34" w:name="_Toc384129543"/>
+      <w:bookmarkStart w:id="35" w:name="_Toc384129543"/>
+      <w:r>
+        <w:t>Webradio</w:t>
+      </w:r>
+      <w:bookmarkEnd w:id="35"/>
+    </w:p>
+    <w:p>
+      <w:pPr>
+        <w:pStyle w:val="Titre3"/>
+      </w:pPr>
+      <w:bookmarkStart w:id="36" w:name="_Toc384129544"/>
+      <w:r>
+        <w:t>Création</w:t>
+      </w:r>
+      <w:bookmarkEnd w:id="36"/>
+    </w:p>
+    <w:p>
+      <w:pPr>
+        <w:pStyle w:val="Titre2"/>
+      </w:pPr>
+      <w:bookmarkStart w:id="37" w:name="_Toc384129545"/>
+      <w:r>
+        <w:t>Transcoder</w:t>
+      </w:r>
+      <w:bookmarkEnd w:id="37"/>
+    </w:p>
+    <w:p>
+      <w:pPr>
+        <w:pStyle w:val="Titre3"/>
+      </w:pPr>
+      <w:bookmarkStart w:id="38" w:name="_Toc384129546"/>
+      <w:r>
+        <w:t>Fichier de configuration</w:t>
+      </w:r>
+      <w:bookmarkEnd w:id="38"/>
+    </w:p>
+    <w:p>
+      <w:r>
+        <w:t xml:space="preserve">TODO : explication des différents </w:t>
+      </w:r>
+      <w:proofErr w:type="spellStart"/>
+      <w:r>
+        <w:t>elements</w:t>
+      </w:r>
+      <w:proofErr w:type="spellEnd"/>
+      <w:r>
+        <w:t xml:space="preserve"> du fichier de </w:t>
+      </w:r>
+      <w:proofErr w:type="spellStart"/>
+      <w:r>
+        <w:t>conf</w:t>
+      </w:r>
+      <w:proofErr w:type="spellEnd"/>
+      <w:r>
+        <w:t xml:space="preserve"> ainsi que les </w:t>
+      </w:r>
+      <w:proofErr w:type="spellStart"/>
+      <w:r>
+        <w:t>element</w:t>
+      </w:r>
+      <w:proofErr w:type="spellEnd"/>
+      <w:r>
+        <w:t xml:space="preserve"> modifiable par l’utilisateur</w:t>
+      </w:r>
+    </w:p>
+    <w:p>
+      <w:pPr>
+        <w:pStyle w:val="Titre3"/>
+      </w:pPr>
+      <w:bookmarkStart w:id="39" w:name="_Toc384129547"/>
       <w:r>
         <w:lastRenderedPageBreak/>
-        <w:t>Webradio</w:t>
-      </w:r>
-      <w:bookmarkEnd w:id="34"/>
-    </w:p>
-    <w:p>
-      <w:pPr>
-        <w:pStyle w:val="Titre3"/>
-      </w:pPr>
-      <w:bookmarkStart w:id="35" w:name="_Toc384129544"/>
-      <w:r>
-        <w:t>Création</w:t>
-      </w:r>
-      <w:bookmarkEnd w:id="35"/>
-    </w:p>
-    <w:p>
-      <w:pPr>
-        <w:pStyle w:val="Titre2"/>
-      </w:pPr>
-      <w:bookmarkStart w:id="36" w:name="_Toc384129545"/>
-      <w:r>
-        <w:t>Transcoder</w:t>
-      </w:r>
-      <w:bookmarkEnd w:id="36"/>
-    </w:p>
-    <w:p>
-      <w:pPr>
-        <w:pStyle w:val="Titre3"/>
-      </w:pPr>
-      <w:bookmarkStart w:id="37" w:name="_Toc384129546"/>
-      <w:r>
-        <w:t>Fichier de configuration</w:t>
-      </w:r>
-      <w:bookmarkEnd w:id="37"/>
-    </w:p>
-    <w:p>
-      <w:r>
-        <w:t xml:space="preserve">TODO : explication des différents </w:t>
+        <w:t>Statut</w:t>
+      </w:r>
+      <w:bookmarkEnd w:id="39"/>
+      <w:r>
+        <w:t xml:space="preserve"> et logs</w:t>
+      </w:r>
+    </w:p>
+    <w:p>
+      <w:r>
+        <w:t>TODO : se référé au processus</w:t>
+      </w:r>
+      <w:r>
+        <w:t xml:space="preserve"> ou alors </w:t>
       </w:r>
       <w:proofErr w:type="spellStart"/>
       <w:r>
-        <w:t>elements</w:t>
+        <w:t>requete</w:t>
       </w:r>
       <w:proofErr w:type="spellEnd"/>
       <w:r>
-        <w:t xml:space="preserve"> du fichier de </w:t>
+        <w:t xml:space="preserve"> </w:t>
       </w:r>
       <w:proofErr w:type="spellStart"/>
       <w:r>
-        <w:t>conf</w:t>
+        <w:t>ajax</w:t>
       </w:r>
       <w:proofErr w:type="spellEnd"/>
       <w:r>
-        <w:t xml:space="preserve"> ainsi que les </w:t>
-      </w:r>
-      <w:proofErr w:type="spellStart"/>
-      <w:r>
-        <w:t>element</w:t>
-      </w:r>
-      <w:proofErr w:type="spellEnd"/>
-      <w:r>
-        <w:t xml:space="preserve"> modifiable par l’utilisateur</w:t>
-      </w:r>
-    </w:p>
-    <w:p>
-      <w:pPr>
-        <w:pStyle w:val="Titre3"/>
-      </w:pPr>
-      <w:bookmarkStart w:id="38" w:name="_Toc384129547"/>
-      <w:r>
-        <w:t>Statut</w:t>
-      </w:r>
-      <w:bookmarkEnd w:id="38"/>
-      <w:r>
-        <w:t xml:space="preserve"> et logs</w:t>
-      </w:r>
-    </w:p>
-    <w:p>
-      <w:r>
-        <w:t>TODO : se référé au processus</w:t>
-      </w:r>
-      <w:r>
-        <w:t xml:space="preserve"> ou alors </w:t>
-      </w:r>
-      <w:proofErr w:type="spellStart"/>
-      <w:r>
-        <w:t>requete</w:t>
-      </w:r>
-      <w:proofErr w:type="spellEnd"/>
-      <w:r>
-        <w:t xml:space="preserve"> </w:t>
-      </w:r>
-      <w:proofErr w:type="spellStart"/>
-      <w:r>
-        <w:t>ajax</w:t>
-      </w:r>
-      <w:proofErr w:type="spellEnd"/>
-      <w:r>
         <w:t xml:space="preserve"> dessus pour avoir toutes les informations</w:t>
       </w:r>
     </w:p>
     <w:p>
-      <w:hyperlink r:id="rId20" w:history="1">
+      <w:hyperlink r:id="rId25" w:history="1">
         <w:r>
           <w:rPr>
             <w:rStyle w:val="Lienhypertexte"/>
@@ -7446,11 +7851,11 @@
       <w:pPr>
         <w:pStyle w:val="Titre3"/>
       </w:pPr>
-      <w:bookmarkStart w:id="39" w:name="_Toc384129548"/>
+      <w:bookmarkStart w:id="40" w:name="_Toc384129548"/>
       <w:r>
         <w:t>Gestion des processus</w:t>
       </w:r>
-      <w:bookmarkEnd w:id="39"/>
+      <w:bookmarkEnd w:id="40"/>
     </w:p>
     <w:p>
       <w:r>
@@ -7469,14 +7874,14 @@
       <w:pPr>
         <w:pStyle w:val="Titre2"/>
       </w:pPr>
-      <w:bookmarkStart w:id="40" w:name="_Toc384129549"/>
+      <w:bookmarkStart w:id="41" w:name="_Toc384129549"/>
       <w:r>
         <w:t xml:space="preserve">Listes de </w:t>
       </w:r>
       <w:r>
         <w:t>lecture</w:t>
       </w:r>
-      <w:bookmarkEnd w:id="40"/>
+      <w:bookmarkEnd w:id="41"/>
     </w:p>
     <w:p>
       <w:r>
@@ -7500,21 +7905,21 @@
       <w:pPr>
         <w:pStyle w:val="Titre3"/>
       </w:pPr>
-      <w:bookmarkStart w:id="41" w:name="_Toc384129550"/>
+      <w:bookmarkStart w:id="42" w:name="_Toc384129550"/>
       <w:r>
         <w:t>Musicale</w:t>
       </w:r>
-      <w:bookmarkEnd w:id="41"/>
+      <w:bookmarkEnd w:id="42"/>
     </w:p>
     <w:p>
       <w:pPr>
         <w:pStyle w:val="Titre3"/>
       </w:pPr>
-      <w:bookmarkStart w:id="42" w:name="_Toc384129551"/>
+      <w:bookmarkStart w:id="43" w:name="_Toc384129551"/>
       <w:r>
         <w:t>Publicitaires</w:t>
       </w:r>
-      <w:bookmarkEnd w:id="42"/>
+      <w:bookmarkEnd w:id="43"/>
     </w:p>
     <w:p>
       <w:pPr>
@@ -7572,21 +7977,21 @@
       <w:pPr>
         <w:pStyle w:val="Titre2"/>
       </w:pPr>
-      <w:bookmarkStart w:id="43" w:name="_Toc384129552"/>
+      <w:bookmarkStart w:id="44" w:name="_Toc384129552"/>
       <w:r>
         <w:t>Musiques</w:t>
       </w:r>
-      <w:bookmarkEnd w:id="43"/>
+      <w:bookmarkEnd w:id="44"/>
     </w:p>
     <w:p>
       <w:pPr>
         <w:pStyle w:val="Titre3"/>
       </w:pPr>
-      <w:bookmarkStart w:id="44" w:name="_Toc384129553"/>
+      <w:bookmarkStart w:id="45" w:name="_Toc384129553"/>
       <w:r>
         <w:t>Ajout et indexation</w:t>
       </w:r>
-      <w:bookmarkEnd w:id="44"/>
+      <w:bookmarkEnd w:id="45"/>
     </w:p>
     <w:p>
       <w:r>
@@ -7605,7 +8010,7 @@
       <w:pPr>
         <w:pStyle w:val="Titre3"/>
       </w:pPr>
-      <w:bookmarkStart w:id="45" w:name="_Toc384129554"/>
+      <w:bookmarkStart w:id="46" w:name="_Toc384129554"/>
       <w:r>
         <w:t>Tag</w:t>
       </w:r>
@@ -7623,7 +8028,7 @@
       <w:r>
         <w:t>Analyse des tags</w:t>
       </w:r>
-      <w:bookmarkEnd w:id="45"/>
+      <w:bookmarkEnd w:id="46"/>
     </w:p>
     <w:p>
       <w:pPr>
@@ -7642,12 +8047,11 @@
       <w:pPr>
         <w:pStyle w:val="Titre2"/>
       </w:pPr>
-      <w:bookmarkStart w:id="46" w:name="_Toc384129555"/>
-      <w:r>
-        <w:lastRenderedPageBreak/>
+      <w:bookmarkStart w:id="47" w:name="_Toc384129555"/>
+      <w:r>
         <w:t>Serveur de diffusion interne</w:t>
       </w:r>
-      <w:bookmarkEnd w:id="46"/>
+      <w:bookmarkEnd w:id="47"/>
     </w:p>
     <w:p>
       <w:r>
@@ -7663,14 +8067,14 @@
       <w:pPr>
         <w:pStyle w:val="Titre2"/>
       </w:pPr>
-      <w:bookmarkStart w:id="47" w:name="_Toc384129556"/>
+      <w:bookmarkStart w:id="48" w:name="_Toc384129556"/>
       <w:r>
         <w:t xml:space="preserve">Grille </w:t>
       </w:r>
       <w:r>
         <w:t>horaire</w:t>
       </w:r>
-      <w:bookmarkEnd w:id="47"/>
+      <w:bookmarkEnd w:id="48"/>
     </w:p>
     <w:p>
       <w:r>
@@ -7686,7 +8090,7 @@
       </w:r>
     </w:p>
     <w:p>
-      <w:hyperlink r:id="rId21" w:anchor="Calendar_Tag" w:history="1">
+      <w:hyperlink r:id="rId26" w:anchor="Calendar_Tag" w:history="1">
         <w:r>
           <w:rPr>
             <w:rStyle w:val="Lienhypertexte"/>
@@ -7726,6 +8130,7 @@
     </w:p>
     <w:p>
       <w:r>
+        <w:lastRenderedPageBreak/>
         <w:t xml:space="preserve">TODO : </w:t>
       </w:r>
       <w:proofErr w:type="spellStart"/>
@@ -7767,10 +8172,78 @@
       </w:r>
     </w:p>
     <w:p>
+      <w:hyperlink r:id="rId27" w:history="1">
+        <w:r>
+          <w:rPr>
+            <w:rStyle w:val="Lienhypertexte"/>
+          </w:rPr>
+          <w:t>http://calendar.codeplex.com/</w:t>
+        </w:r>
+      </w:hyperlink>
+      <w:r>
+        <w:t xml:space="preserve"> utilisation du composant externe</w:t>
+      </w:r>
+    </w:p>
+    <w:p>
+      <w:hyperlink r:id="rId28" w:history="1">
+        <w:r>
+          <w:rPr>
+            <w:rStyle w:val="Lienhypertexte"/>
+          </w:rPr>
+          <w:t>http://www.devcomponents.com/kb2/?p=404</w:t>
+        </w:r>
+      </w:hyperlink>
+      <w:r>
+        <w:t xml:space="preserve"> </w:t>
+      </w:r>
+    </w:p>
+    <w:p>
       <w:pPr>
         <w:pStyle w:val="Titre3"/>
       </w:pPr>
       <w:r>
+        <w:t>Affichage du calendrier</w:t>
+      </w:r>
+    </w:p>
+    <w:p>
+      <w:r>
+        <w:t>TODO : avec le composant</w:t>
+      </w:r>
+    </w:p>
+    <w:p>
+      <w:r>
+        <w:t>TODO : masque de bit comme pour le chmod</w:t>
+      </w:r>
+      <w:r>
+        <w:t xml:space="preserve"> pour la valeur </w:t>
+      </w:r>
+      <w:proofErr w:type="spellStart"/>
+      <w:r>
+        <w:t>repeat</w:t>
+      </w:r>
+      <w:proofErr w:type="spellEnd"/>
+      <w:r>
+        <w:t xml:space="preserve"> afin de savoir quel jour est </w:t>
+      </w:r>
+      <w:proofErr w:type="spellStart"/>
+      <w:r>
+        <w:t>cooncernépar</w:t>
+      </w:r>
+      <w:proofErr w:type="spellEnd"/>
+      <w:r>
+        <w:t xml:space="preserve"> l’</w:t>
+      </w:r>
+      <w:proofErr w:type="spellStart"/>
+      <w:r>
+        <w:t>event</w:t>
+      </w:r>
+      <w:proofErr w:type="spellEnd"/>
+    </w:p>
+    <w:p>
+      <w:pPr>
+        <w:pStyle w:val="Titre3"/>
+      </w:pPr>
+      <w:r>
         <w:t>Génération automatique</w:t>
       </w:r>
     </w:p>
@@ -7780,6 +8253,46 @@
       </w:pPr>
       <w:r>
         <w:t>Génération de l’historique</w:t>
+      </w:r>
+    </w:p>
+    <w:p>
+      <w:pPr>
+        <w:pStyle w:val="Titre2"/>
+      </w:pPr>
+      <w:r>
+        <w:t>Serveur de diffusion</w:t>
+      </w:r>
+    </w:p>
+    <w:p>
+      <w:pPr>
+        <w:pStyle w:val="Titre3"/>
+      </w:pPr>
+      <w:r>
+        <w:t>Log</w:t>
+      </w:r>
+    </w:p>
+    <w:p>
+      <w:r>
+        <w:t>TODO : affichage depuis fichier log</w:t>
+      </w:r>
+      <w:r>
+        <w:t xml:space="preserve"> (</w:t>
+      </w:r>
+      <w:proofErr w:type="spellStart"/>
+      <w:r>
+        <w:t>filename</w:t>
+      </w:r>
+      <w:proofErr w:type="spellEnd"/>
+      <w:r>
+        <w:t xml:space="preserve"> dans </w:t>
+      </w:r>
+      <w:proofErr w:type="spellStart"/>
+      <w:r>
+        <w:t>bdd</w:t>
+      </w:r>
+      <w:proofErr w:type="spellEnd"/>
+      <w:r>
+        <w:t>)</w:t>
       </w:r>
     </w:p>
     <w:p>
@@ -7793,7 +8306,7 @@
           <w:szCs w:val="28"/>
         </w:rPr>
       </w:pPr>
-      <w:bookmarkStart w:id="48" w:name="_Toc384129557"/>
+      <w:bookmarkStart w:id="49" w:name="_Toc384129557"/>
       <w:r>
         <w:br w:type="page"/>
       </w:r>
@@ -7830,27 +8343,27 @@
         <w:lastRenderedPageBreak/>
         <w:t>Plannings</w:t>
       </w:r>
-      <w:bookmarkEnd w:id="48"/>
+      <w:bookmarkEnd w:id="49"/>
     </w:p>
     <w:p>
       <w:pPr>
         <w:pStyle w:val="Titre2"/>
       </w:pPr>
-      <w:bookmarkStart w:id="49" w:name="_Toc384129558"/>
+      <w:bookmarkStart w:id="50" w:name="_Toc384129558"/>
       <w:r>
         <w:t>Prévu</w:t>
       </w:r>
-      <w:bookmarkEnd w:id="49"/>
+      <w:bookmarkEnd w:id="50"/>
     </w:p>
     <w:p>
       <w:pPr>
         <w:pStyle w:val="Titre2"/>
       </w:pPr>
-      <w:bookmarkStart w:id="50" w:name="_Toc384129559"/>
+      <w:bookmarkStart w:id="51" w:name="_Toc384129559"/>
       <w:r>
         <w:t>Final</w:t>
       </w:r>
-      <w:bookmarkEnd w:id="50"/>
+      <w:bookmarkEnd w:id="51"/>
     </w:p>
     <w:p>
       <w:pPr>
@@ -7863,7 +8376,7 @@
           <w:szCs w:val="28"/>
         </w:rPr>
       </w:pPr>
-      <w:bookmarkStart w:id="51" w:name="_Toc384129560"/>
+      <w:bookmarkStart w:id="52" w:name="_Toc384129560"/>
       <w:r>
         <w:br w:type="page"/>
       </w:r>
@@ -7900,7 +8413,7 @@
         <w:lastRenderedPageBreak/>
         <w:t>Conclusion</w:t>
       </w:r>
-      <w:bookmarkEnd w:id="51"/>
+      <w:bookmarkEnd w:id="52"/>
     </w:p>
     <w:p>
       <w:pPr>
@@ -7913,7 +8426,7 @@
           <w:szCs w:val="28"/>
         </w:rPr>
       </w:pPr>
-      <w:bookmarkStart w:id="52" w:name="_Toc384129561"/>
+      <w:bookmarkStart w:id="53" w:name="_Toc384129561"/>
       <w:r>
         <w:br w:type="page"/>
       </w:r>
@@ -7926,7 +8439,7 @@
         <w:lastRenderedPageBreak/>
         <w:t>Améliorations possibles</w:t>
       </w:r>
-      <w:bookmarkEnd w:id="52"/>
+      <w:bookmarkEnd w:id="53"/>
     </w:p>
     <w:p>
       <w:pPr>
@@ -7961,11 +8474,11 @@
       <w:pPr>
         <w:pStyle w:val="Titre1"/>
       </w:pPr>
-      <w:bookmarkStart w:id="53" w:name="_Toc384129562"/>
+      <w:bookmarkStart w:id="54" w:name="_Toc384129562"/>
       <w:r>
         <w:t>Références</w:t>
       </w:r>
-      <w:bookmarkEnd w:id="53"/>
+      <w:bookmarkEnd w:id="54"/>
     </w:p>
     <w:p>
       <w:pPr>
@@ -7975,7 +8488,7 @@
           <w:numId w:val="4"/>
         </w:numPr>
       </w:pPr>
-      <w:hyperlink r:id="rId22" w:history="1">
+      <w:hyperlink r:id="rId29" w:history="1">
         <w:r>
           <w:rPr>
             <w:rStyle w:val="Lienhypertexte"/>
@@ -7995,7 +8508,7 @@
           <w:numId w:val="4"/>
         </w:numPr>
       </w:pPr>
-      <w:hyperlink r:id="rId23" w:history="1">
+      <w:hyperlink r:id="rId30" w:history="1">
         <w:r>
           <w:rPr>
             <w:rStyle w:val="Lienhypertexte"/>
@@ -8017,19 +8530,62 @@
     </w:p>
     <w:p>
       <w:pPr>
+        <w:pStyle w:val="Paragraphedeliste"/>
+        <w:numPr>
+          <w:ilvl w:val="0"/>
+          <w:numId w:val="4"/>
+        </w:numPr>
+      </w:pPr>
+      <w:hyperlink r:id="rId31" w:history="1">
+        <w:r>
+          <w:rPr>
+            <w:rStyle w:val="Lienhypertexte"/>
+          </w:rPr>
+          <w:t>http://calendar.codeplex.com/</w:t>
+        </w:r>
+      </w:hyperlink>
+      <w:r>
+        <w:t> : Composant C# pour l’affichage du calendrier sur une semaine</w:t>
+      </w:r>
+    </w:p>
+    <w:p>
+      <w:pPr>
+        <w:pStyle w:val="Paragraphedeliste"/>
+        <w:numPr>
+          <w:ilvl w:val="0"/>
+          <w:numId w:val="4"/>
+        </w:numPr>
+      </w:pPr>
+      <w:hyperlink r:id="rId32" w:history="1">
+        <w:r>
+          <w:rPr>
+            <w:rStyle w:val="Lienhypertexte"/>
+          </w:rPr>
+          <w:t>http://sqlitestudio.pl/</w:t>
+        </w:r>
+      </w:hyperlink>
+      <w:r>
+        <w:t xml:space="preserve"> : Logiciel de gestion de base de données </w:t>
+      </w:r>
+      <w:proofErr w:type="spellStart"/>
+      <w:r>
+        <w:t>SQLite</w:t>
+      </w:r>
+      <w:proofErr w:type="spellEnd"/>
+    </w:p>
+    <w:p>
+      <w:pPr>
         <w:pStyle w:val="Titre1"/>
       </w:pPr>
-      <w:bookmarkStart w:id="54" w:name="_GoBack"/>
       <w:r>
         <w:t>Annexes</w:t>
       </w:r>
     </w:p>
-    <w:bookmarkEnd w:id="54"/>
     <w:p/>
     <w:p/>
     <w:sectPr>
-      <w:headerReference w:type="default" r:id="rId24"/>
-      <w:footerReference w:type="default" r:id="rId25"/>
+      <w:headerReference w:type="default" r:id="rId33"/>
+      <w:footerReference w:type="default" r:id="rId34"/>
       <w:pgSz w:w="11906" w:h="16838"/>
       <w:pgMar w:top="1417" w:right="1417" w:bottom="1417" w:left="1417" w:header="708" w:footer="708" w:gutter="0"/>
       <w:pgNumType w:start="0"/>
@@ -8076,7 +8632,6 @@
         <w:docPartUnique/>
       </w:docPartObj>
     </w:sdtPr>
-    <w:sdtEndPr/>
     <w:sdtContent>
       <w:sdt>
         <w:sdtPr>
@@ -8086,7 +8641,6 @@
             <w:docPartUnique/>
           </w:docPartObj>
         </w:sdtPr>
-        <w:sdtEndPr/>
         <w:sdtContent>
           <w:p>
             <w:pPr>
@@ -8130,7 +8684,7 @@
                 <w:bCs/>
                 <w:noProof/>
               </w:rPr>
-              <w:t>22</w:t>
+              <w:t>17</w:t>
             </w:r>
             <w:r>
               <w:rPr>
@@ -8178,7 +8732,7 @@
                 <w:bCs/>
                 <w:noProof/>
               </w:rPr>
-              <w:t>22</w:t>
+              <w:t>26</w:t>
             </w:r>
             <w:r>
               <w:rPr>
@@ -8269,13 +8823,7 @@
         <w:footnoteRef/>
       </w:r>
       <w:r>
-        <w:t xml:space="preserve"> Fournisseur de service</w:t>
-      </w:r>
-      <w:r>
-        <w:t>s</w:t>
-      </w:r>
-      <w:r>
-        <w:t xml:space="preserve"> internet</w:t>
+        <w:t xml:space="preserve"> Fournisseur de services internet</w:t>
       </w:r>
     </w:p>
   </w:footnote>
@@ -10782,9 +11330,8 @@
     <w:panose1 w:val="020B0604030504040204"/>
     <w:charset w:val="00"/>
     <w:family w:val="swiss"/>
-    <w:notTrueType/>
     <w:pitch w:val="variable"/>
-    <w:sig w:usb0="00000003" w:usb1="00000000" w:usb2="00000000" w:usb3="00000000" w:csb0="00000001" w:csb1="00000000"/>
+    <w:sig w:usb0="E1002EFF" w:usb1="C000605B" w:usb2="00000029" w:usb3="00000000" w:csb0="000101FF" w:csb1="00000000"/>
   </w:font>
 </w:fonts>
 </file>
@@ -10808,7 +11355,6 @@
     <w:rsid w:val="00277B59"/>
     <w:rsid w:val="00455472"/>
     <w:rsid w:val="00580076"/>
-    <w:rsid w:val="006F5718"/>
     <w:rsid w:val="009128E8"/>
     <w:rsid w:val="00C613E1"/>
     <w:rsid w:val="00CF56A8"/>
@@ -11585,7 +12131,7 @@
 </file>
 
 <file path=customXml/itemProps2.xml><?xml version="1.0" encoding="utf-8"?>
-<ds:datastoreItem xmlns:ds="http://schemas.openxmlformats.org/officeDocument/2006/customXml" ds:itemID="{7A9CF59F-0FDE-4288-891C-1577A15D3A9E}">
+<ds:datastoreItem xmlns:ds="http://schemas.openxmlformats.org/officeDocument/2006/customXml" ds:itemID="{5A179908-57D9-43E9-9C2E-F04DE758D48C}">
   <ds:schemaRefs>
     <ds:schemaRef ds:uri="http://schemas.openxmlformats.org/officeDocument/2006/bibliography"/>
   </ds:schemaRefs>

</xml_diff>